<commit_message>
Adicionando mais uma hipótese
</commit_message>
<xml_diff>
--- a/Projeto 2/Hipóteses/Hipóteses.docx
+++ b/Projeto 2/Hipóteses/Hipóteses.docx
@@ -125,6 +125,122 @@
         </w:rPr>
         <w:t>.</w:t>
       </w:r>
+    </w:p>
+    <w:p>
+      <w:pPr>
+        <w:rPr>
+          <w:rFonts w:ascii="Arial" w:hAnsi="Arial" w:cs="Arial"/>
+          <w:b/>
+          <w:sz w:val="24"/>
+          <w:szCs w:val="24"/>
+        </w:rPr>
+      </w:pPr>
+      <w:r>
+        <w:rPr>
+          <w:rFonts w:ascii="Arial" w:hAnsi="Arial" w:cs="Arial"/>
+          <w:b/>
+          <w:sz w:val="24"/>
+          <w:szCs w:val="24"/>
+        </w:rPr>
+        <w:t>Verific</w:t>
+      </w:r>
+      <w:r>
+        <w:rPr>
+          <w:rFonts w:ascii="Arial" w:hAnsi="Arial" w:cs="Arial"/>
+          <w:b/>
+          <w:sz w:val="24"/>
+          <w:szCs w:val="24"/>
+        </w:rPr>
+        <w:t>aremos se é verdade perguntando:</w:t>
+      </w:r>
+    </w:p>
+    <w:p>
+      <w:pPr>
+        <w:rPr>
+          <w:rFonts w:ascii="Arial" w:hAnsi="Arial" w:cs="Arial"/>
+          <w:sz w:val="24"/>
+          <w:szCs w:val="24"/>
+        </w:rPr>
+      </w:pPr>
+      <w:r>
+        <w:rPr>
+          <w:rFonts w:ascii="Arial" w:hAnsi="Arial" w:cs="Arial"/>
+          <w:sz w:val="24"/>
+          <w:szCs w:val="24"/>
+        </w:rPr>
+        <w:t>Se os entrevistados sabem quanto aproximadamente são os clientes que não compram pela falta de serviço disponível na hora.</w:t>
+      </w:r>
+    </w:p>
+    <w:p>
+      <w:pPr>
+        <w:rPr>
+          <w:rFonts w:ascii="Arial" w:hAnsi="Arial" w:cs="Arial"/>
+          <w:sz w:val="24"/>
+          <w:szCs w:val="24"/>
+        </w:rPr>
+      </w:pPr>
+    </w:p>
+    <w:p>
+      <w:pPr>
+        <w:rPr>
+          <w:rFonts w:ascii="Arial" w:hAnsi="Arial" w:cs="Arial"/>
+          <w:sz w:val="24"/>
+          <w:szCs w:val="24"/>
+        </w:rPr>
+      </w:pPr>
+      <w:r>
+        <w:rPr>
+          <w:rFonts w:ascii="Arial" w:hAnsi="Arial" w:cs="Arial"/>
+          <w:sz w:val="24"/>
+          <w:szCs w:val="24"/>
+        </w:rPr>
+        <w:t>Hipótese 2:</w:t>
+      </w:r>
+    </w:p>
+    <w:p>
+      <w:pPr>
+        <w:rPr>
+          <w:rFonts w:ascii="Arial" w:hAnsi="Arial" w:cs="Arial"/>
+          <w:b/>
+          <w:sz w:val="24"/>
+          <w:szCs w:val="24"/>
+        </w:rPr>
+      </w:pPr>
+      <w:r>
+        <w:rPr>
+          <w:rFonts w:ascii="Arial" w:hAnsi="Arial" w:cs="Arial"/>
+          <w:b/>
+          <w:sz w:val="24"/>
+          <w:szCs w:val="24"/>
+        </w:rPr>
+        <w:t>Sobre os</w:t>
+      </w:r>
+      <w:r>
+        <w:rPr>
+          <w:rFonts w:ascii="Arial" w:hAnsi="Arial" w:cs="Arial"/>
+          <w:b/>
+          <w:sz w:val="24"/>
+          <w:szCs w:val="24"/>
+        </w:rPr>
+        <w:t xml:space="preserve"> usuários, o grupo acredita que:</w:t>
+      </w:r>
+    </w:p>
+    <w:p>
+      <w:pPr>
+        <w:rPr>
+          <w:rFonts w:ascii="Arial" w:hAnsi="Arial" w:cs="Arial"/>
+          <w:sz w:val="24"/>
+          <w:szCs w:val="24"/>
+        </w:rPr>
+      </w:pPr>
+      <w:r>
+        <w:rPr>
+          <w:rFonts w:ascii="Arial" w:hAnsi="Arial" w:cs="Arial"/>
+          <w:sz w:val="24"/>
+          <w:szCs w:val="24"/>
+        </w:rPr>
+        <w:t>Os clientes muitas vezes não sabem exatamente o produto que necessitam, tampouco a marca mais adequeada</w:t>
+      </w:r>
       <w:bookmarkStart w:id="0" w:name="_GoBack"/>
       <w:bookmarkEnd w:id="0"/>
     </w:p>
@@ -164,14 +280,6 @@
           <w:szCs w:val="24"/>
         </w:rPr>
       </w:pPr>
-      <w:r>
-        <w:rPr>
-          <w:rFonts w:ascii="Arial" w:hAnsi="Arial" w:cs="Arial"/>
-          <w:sz w:val="24"/>
-          <w:szCs w:val="24"/>
-        </w:rPr>
-        <w:t>Se os entrevistados sabem quanto aproximadamente são os clientes que não compram pela falta de serviço disponível na hora.</w:t>
-      </w:r>
     </w:p>
     <w:sectPr>
       <w:pgSz w:w="11906" w:h="16838"/>
@@ -200,7 +308,7 @@
       </w:pPr>
     </w:pPrDefault>
   </w:docDefaults>
-  <w:latentStyles w:defLockedState="0" w:defUIPriority="99" w:defSemiHidden="0" w:defUnhideWhenUsed="0" w:defQFormat="0" w:count="372">
+  <w:latentStyles w:defLockedState="0" w:defUIPriority="99" w:defSemiHidden="0" w:defUnhideWhenUsed="0" w:defQFormat="0" w:count="373">
     <w:lsdException w:name="Normal" w:uiPriority="0" w:qFormat="1"/>
     <w:lsdException w:name="heading 1" w:uiPriority="9" w:qFormat="1"/>
     <w:lsdException w:name="heading 2" w:semiHidden="1" w:uiPriority="9" w:unhideWhenUsed="1" w:qFormat="1"/>
@@ -570,6 +678,7 @@
     <w:lsdException w:name="List Table 6 Colorful Accent 6" w:uiPriority="51"/>
     <w:lsdException w:name="List Table 7 Colorful Accent 6" w:uiPriority="52"/>
     <w:lsdException w:name="Mention" w:semiHidden="1" w:unhideWhenUsed="1"/>
+    <w:lsdException w:name="Smart Hyperlink" w:semiHidden="1" w:unhideWhenUsed="1"/>
   </w:latentStyles>
   <w:style w:type="paragraph" w:default="1" w:styleId="Normal">
     <w:name w:val="Normal"/>

</xml_diff>